<commit_message>
Francis: switch conn string to the common db
</commit_message>
<xml_diff>
--- a/Running NodeJS Application.docx
+++ b/Running NodeJS Application.docx
@@ -4,17 +4,7 @@
   <w:body>
     <w:p>
       <w:r>
-        <w:t xml:space="preserve">After the installation of </w:t>
-      </w:r>
-      <w:proofErr w:type="spellStart"/>
-      <w:proofErr w:type="gramStart"/>
-      <w:r>
-        <w:t>NodeJS</w:t>
-      </w:r>
-      <w:proofErr w:type="spellEnd"/>
-      <w:proofErr w:type="gramEnd"/>
-      <w:r>
-        <w:t xml:space="preserve"> you should be able run it from Command Prompt (Windows) or Terminal (Mac / Linux)</w:t>
+        <w:t>After the installation of NodeJS you should be able run it from Command Prompt (Windows) or Terminal (Mac / Linux)</w:t>
       </w:r>
     </w:p>
     <w:tbl>
@@ -285,21 +275,7 @@
               <w:rPr>
                 <w:b/>
               </w:rPr>
-              <w:t xml:space="preserve">In Command Prompt, type “node” then enter to activate the </w:t>
-            </w:r>
-            <w:proofErr w:type="spellStart"/>
-            <w:r>
-              <w:rPr>
-                <w:b/>
-              </w:rPr>
-              <w:t>NodeJS</w:t>
-            </w:r>
-            <w:proofErr w:type="spellEnd"/>
-            <w:r>
-              <w:rPr>
-                <w:b/>
-              </w:rPr>
-              <w:t xml:space="preserve"> interactive command shell. </w:t>
+              <w:t xml:space="preserve">In Command Prompt, type “node” then enter to activate the NodeJS interactive command shell. </w:t>
             </w:r>
           </w:p>
         </w:tc>
@@ -375,15 +351,7 @@
                                     <w:jc w:val="center"/>
                                   </w:pPr>
                                   <w:r>
-                                    <w:t xml:space="preserve">Play around with the interactive </w:t>
-                                  </w:r>
-                                  <w:proofErr w:type="spellStart"/>
-                                  <w:r>
-                                    <w:t>NodeJS</w:t>
-                                  </w:r>
-                                  <w:proofErr w:type="spellEnd"/>
-                                  <w:r>
-                                    <w:t xml:space="preserve"> shell. E.g. Type:</w:t>
+                                    <w:t>Play around with the interactive NodeJS shell. E.g. Type:</w:t>
                                   </w:r>
                                 </w:p>
                                 <w:p>
@@ -419,15 +387,7 @@
                                     </w:numPr>
                                   </w:pPr>
                                   <w:r>
-                                    <w:t xml:space="preserve">“a = “John Wayne” to create a new string with john </w:t>
-                                  </w:r>
-                                  <w:proofErr w:type="spellStart"/>
-                                  <w:r>
-                                    <w:t>wayne</w:t>
-                                  </w:r>
-                                  <w:proofErr w:type="spellEnd"/>
-                                  <w:r>
-                                    <w:t xml:space="preserve"> as value</w:t>
+                                    <w:t>“a = “John Wayne” to create a new string with john wayne as value</w:t>
                                   </w:r>
                                 </w:p>
                                 <w:p>
@@ -439,15 +399,7 @@
                                     </w:numPr>
                                   </w:pPr>
                                   <w:r>
-                                    <w:t>“</w:t>
-                                  </w:r>
-                                  <w:proofErr w:type="gramStart"/>
-                                  <w:r>
-                                    <w:t>console.log(</w:t>
-                                  </w:r>
-                                  <w:proofErr w:type="gramEnd"/>
-                                  <w:r>
-                                    <w:t>`Hello ${a}`)” and see what happens?</w:t>
+                                    <w:t>“console.log(`Hello ${a}`)” and see what happens?</w:t>
                                   </w:r>
                                 </w:p>
                                 <w:p>
@@ -485,15 +437,7 @@
                               <w:jc w:val="center"/>
                             </w:pPr>
                             <w:r>
-                              <w:t xml:space="preserve">Play around with the interactive </w:t>
-                            </w:r>
-                            <w:proofErr w:type="spellStart"/>
-                            <w:r>
-                              <w:t>NodeJS</w:t>
-                            </w:r>
-                            <w:proofErr w:type="spellEnd"/>
-                            <w:r>
-                              <w:t xml:space="preserve"> shell. E.g. Type:</w:t>
+                              <w:t>Play around with the interactive NodeJS shell. E.g. Type:</w:t>
                             </w:r>
                           </w:p>
                           <w:p>
@@ -529,15 +473,7 @@
                               </w:numPr>
                             </w:pPr>
                             <w:r>
-                              <w:t xml:space="preserve">“a = “John Wayne” to create a new string with john </w:t>
-                            </w:r>
-                            <w:proofErr w:type="spellStart"/>
-                            <w:r>
-                              <w:t>wayne</w:t>
-                            </w:r>
-                            <w:proofErr w:type="spellEnd"/>
-                            <w:r>
-                              <w:t xml:space="preserve"> as value</w:t>
+                              <w:t>“a = “John Wayne” to create a new string with john wayne as value</w:t>
                             </w:r>
                           </w:p>
                           <w:p>
@@ -549,15 +485,7 @@
                               </w:numPr>
                             </w:pPr>
                             <w:r>
-                              <w:t>“</w:t>
-                            </w:r>
-                            <w:proofErr w:type="gramStart"/>
-                            <w:r>
-                              <w:t>console.log(</w:t>
-                            </w:r>
-                            <w:proofErr w:type="gramEnd"/>
-                            <w:r>
-                              <w:t>`Hello ${a}`)” and see what happens?</w:t>
+                              <w:t>“console.log(`Hello ${a}`)” and see what happens?</w:t>
                             </w:r>
                           </w:p>
                           <w:p>
@@ -662,21 +590,7 @@
               <w:rPr>
                 <w:b/>
               </w:rPr>
-              <w:t>start a new project, “C:\Users\&lt;&lt;your user name&gt;&gt;\Documents\Development\</w:t>
-            </w:r>
-            <w:proofErr w:type="spellStart"/>
-            <w:r>
-              <w:rPr>
-                <w:b/>
-              </w:rPr>
-              <w:t>First_Node_Project</w:t>
-            </w:r>
-            <w:proofErr w:type="spellEnd"/>
-            <w:r>
-              <w:rPr>
-                <w:b/>
-              </w:rPr>
-              <w:t>”</w:t>
+              <w:t>start a new project, “C:\Users\&lt;&lt;your user name&gt;&gt;\Documents\Development\First_Node_Project”</w:t>
             </w:r>
           </w:p>
         </w:tc>
@@ -798,49 +712,7 @@
               <w:rPr>
                 <w:b/>
               </w:rPr>
-              <w:t>In the new Command Prompt, type “</w:t>
-            </w:r>
-            <w:proofErr w:type="spellStart"/>
-            <w:r>
-              <w:rPr>
-                <w:b/>
-              </w:rPr>
-              <w:t>npm</w:t>
-            </w:r>
-            <w:proofErr w:type="spellEnd"/>
-            <w:r>
-              <w:rPr>
-                <w:b/>
-              </w:rPr>
-              <w:t xml:space="preserve"> </w:t>
-            </w:r>
-            <w:proofErr w:type="spellStart"/>
-            <w:r>
-              <w:rPr>
-                <w:b/>
-              </w:rPr>
-              <w:t>init</w:t>
-            </w:r>
-            <w:proofErr w:type="spellEnd"/>
-            <w:r>
-              <w:rPr>
-                <w:b/>
-              </w:rPr>
-              <w:t xml:space="preserve">” to initialize the </w:t>
-            </w:r>
-            <w:proofErr w:type="spellStart"/>
-            <w:r>
-              <w:rPr>
-                <w:b/>
-              </w:rPr>
-              <w:t>NodeJS</w:t>
-            </w:r>
-            <w:proofErr w:type="spellEnd"/>
-            <w:r>
-              <w:rPr>
-                <w:b/>
-              </w:rPr>
-              <w:t xml:space="preserve"> project.</w:t>
+              <w:t>In the new Command Prompt, type “npm init” to initialize the NodeJS project.</w:t>
             </w:r>
           </w:p>
         </w:tc>
@@ -1025,49 +897,7 @@
               <w:rPr>
                 <w:b/>
               </w:rPr>
-              <w:t>(only if you need to connect to MongoDB) Type “</w:t>
-            </w:r>
-            <w:proofErr w:type="spellStart"/>
-            <w:r>
-              <w:rPr>
-                <w:b/>
-              </w:rPr>
-              <w:t>npm</w:t>
-            </w:r>
-            <w:proofErr w:type="spellEnd"/>
-            <w:r>
-              <w:rPr>
-                <w:b/>
-              </w:rPr>
-              <w:t xml:space="preserve"> install </w:t>
-            </w:r>
-            <w:proofErr w:type="spellStart"/>
-            <w:r>
-              <w:rPr>
-                <w:b/>
-              </w:rPr>
-              <w:t>mongodb</w:t>
-            </w:r>
-            <w:proofErr w:type="spellEnd"/>
-            <w:r>
-              <w:rPr>
-                <w:b/>
-              </w:rPr>
-              <w:t xml:space="preserve"> --save" to install the MongoDB client for </w:t>
-            </w:r>
-            <w:proofErr w:type="spellStart"/>
-            <w:r>
-              <w:rPr>
-                <w:b/>
-              </w:rPr>
-              <w:t>NodeJS</w:t>
-            </w:r>
-            <w:proofErr w:type="spellEnd"/>
-            <w:r>
-              <w:rPr>
-                <w:b/>
-              </w:rPr>
-              <w:t xml:space="preserve"> for this particular project.</w:t>
+              <w:t>(only if you need to connect to MongoDB) Type “npm install mongodb --save" to install the MongoDB client for NodeJS for this particular project.</w:t>
             </w:r>
           </w:p>
         </w:tc>
@@ -1165,7 +995,7 @@
         <w:tc>
           <w:tcPr>
             <w:tcW w:w="9350" w:type="dxa"/>
-            <w:shd w:val="clear" w:color="auto" w:fill="auto"/>
+            <w:shd w:val="clear" w:color="auto" w:fill="FFD966" w:themeFill="accent4" w:themeFillTint="99"/>
           </w:tcPr>
           <w:p>
             <w:pPr>
@@ -1247,14 +1077,93 @@
                 </wp:inline>
               </w:drawing>
             </w:r>
-            <w:bookmarkStart w:id="0" w:name="_GoBack"/>
-            <w:bookmarkEnd w:id="0"/>
           </w:p>
         </w:tc>
       </w:tr>
     </w:tbl>
     <w:p/>
-    <w:p/>
+    <w:p>
+      <w:r>
+        <w:t>Notes:</w:t>
+      </w:r>
+    </w:p>
+    <w:p>
+      <w:pPr>
+        <w:pStyle w:val="ListParagraph"/>
+        <w:numPr>
+          <w:ilvl w:val="0"/>
+          <w:numId w:val="5"/>
+        </w:numPr>
+      </w:pPr>
+      <w:r>
+        <w:t xml:space="preserve">Some demo related logistics </w:t>
+      </w:r>
+    </w:p>
+    <w:p>
+      <w:pPr>
+        <w:pStyle w:val="ListParagraph"/>
+        <w:numPr>
+          <w:ilvl w:val="1"/>
+          <w:numId w:val="5"/>
+        </w:numPr>
+      </w:pPr>
+      <w:r>
+        <w:t xml:space="preserve">Mongo DB IP address: </w:t>
+      </w:r>
+      <w:r>
+        <w:t>54.169.42.64</w:t>
+      </w:r>
+    </w:p>
+    <w:p>
+      <w:pPr>
+        <w:pStyle w:val="ListParagraph"/>
+        <w:numPr>
+          <w:ilvl w:val="1"/>
+          <w:numId w:val="5"/>
+        </w:numPr>
+      </w:pPr>
+      <w:r>
+        <w:t>Mongo DB port: 27017</w:t>
+      </w:r>
+    </w:p>
+    <w:p>
+      <w:pPr>
+        <w:pStyle w:val="ListParagraph"/>
+        <w:numPr>
+          <w:ilvl w:val="1"/>
+          <w:numId w:val="5"/>
+        </w:numPr>
+      </w:pPr>
+      <w:r>
+        <w:t>Remember to run the following commands before you write your script:</w:t>
+      </w:r>
+    </w:p>
+    <w:p>
+      <w:pPr>
+        <w:pStyle w:val="ListParagraph"/>
+        <w:numPr>
+          <w:ilvl w:val="2"/>
+          <w:numId w:val="5"/>
+        </w:numPr>
+      </w:pPr>
+      <w:r>
+        <w:t xml:space="preserve">npm init </w:t>
+      </w:r>
+    </w:p>
+    <w:p>
+      <w:pPr>
+        <w:pStyle w:val="ListParagraph"/>
+        <w:numPr>
+          <w:ilvl w:val="2"/>
+          <w:numId w:val="5"/>
+        </w:numPr>
+      </w:pPr>
+      <w:r>
+        <w:t>npm install mongodb --save</w:t>
+      </w:r>
+      <w:bookmarkStart w:id="0" w:name="_GoBack"/>
+      <w:bookmarkEnd w:id="0"/>
+    </w:p>
     <w:sectPr>
       <w:pgSz w:w="12240" w:h="15840"/>
       <w:pgMar w:top="1440" w:right="1440" w:bottom="1440" w:left="1440" w:header="720" w:footer="720" w:gutter="0"/>
@@ -1623,6 +1532,95 @@
       </w:pPr>
     </w:lvl>
   </w:abstractNum>
+  <w:abstractNum w:abstractNumId="4" w15:restartNumberingAfterBreak="0">
+    <w:nsid w:val="7FC635CC"/>
+    <w:multiLevelType w:val="hybridMultilevel"/>
+    <w:tmpl w:val="12BCF652"/>
+    <w:lvl w:ilvl="0" w:tplc="04090015">
+      <w:start w:val="1"/>
+      <w:numFmt w:val="upperLetter"/>
+      <w:lvlText w:val="%1."/>
+      <w:lvlJc w:val="left"/>
+      <w:pPr>
+        <w:ind w:left="720" w:hanging="360"/>
+      </w:pPr>
+      <w:rPr>
+        <w:rFonts w:hint="default"/>
+      </w:rPr>
+    </w:lvl>
+    <w:lvl w:ilvl="1" w:tplc="04090019">
+      <w:start w:val="1"/>
+      <w:numFmt w:val="lowerLetter"/>
+      <w:lvlText w:val="%2."/>
+      <w:lvlJc w:val="left"/>
+      <w:pPr>
+        <w:ind w:left="1440" w:hanging="360"/>
+      </w:pPr>
+    </w:lvl>
+    <w:lvl w:ilvl="2" w:tplc="0409001B">
+      <w:start w:val="1"/>
+      <w:numFmt w:val="lowerRoman"/>
+      <w:lvlText w:val="%3."/>
+      <w:lvlJc w:val="right"/>
+      <w:pPr>
+        <w:ind w:left="2160" w:hanging="180"/>
+      </w:pPr>
+    </w:lvl>
+    <w:lvl w:ilvl="3" w:tplc="0409000F" w:tentative="1">
+      <w:start w:val="1"/>
+      <w:numFmt w:val="decimal"/>
+      <w:lvlText w:val="%4."/>
+      <w:lvlJc w:val="left"/>
+      <w:pPr>
+        <w:ind w:left="2880" w:hanging="360"/>
+      </w:pPr>
+    </w:lvl>
+    <w:lvl w:ilvl="4" w:tplc="04090019" w:tentative="1">
+      <w:start w:val="1"/>
+      <w:numFmt w:val="lowerLetter"/>
+      <w:lvlText w:val="%5."/>
+      <w:lvlJc w:val="left"/>
+      <w:pPr>
+        <w:ind w:left="3600" w:hanging="360"/>
+      </w:pPr>
+    </w:lvl>
+    <w:lvl w:ilvl="5" w:tplc="0409001B" w:tentative="1">
+      <w:start w:val="1"/>
+      <w:numFmt w:val="lowerRoman"/>
+      <w:lvlText w:val="%6."/>
+      <w:lvlJc w:val="right"/>
+      <w:pPr>
+        <w:ind w:left="4320" w:hanging="180"/>
+      </w:pPr>
+    </w:lvl>
+    <w:lvl w:ilvl="6" w:tplc="0409000F" w:tentative="1">
+      <w:start w:val="1"/>
+      <w:numFmt w:val="decimal"/>
+      <w:lvlText w:val="%7."/>
+      <w:lvlJc w:val="left"/>
+      <w:pPr>
+        <w:ind w:left="5040" w:hanging="360"/>
+      </w:pPr>
+    </w:lvl>
+    <w:lvl w:ilvl="7" w:tplc="04090019" w:tentative="1">
+      <w:start w:val="1"/>
+      <w:numFmt w:val="lowerLetter"/>
+      <w:lvlText w:val="%8."/>
+      <w:lvlJc w:val="left"/>
+      <w:pPr>
+        <w:ind w:left="5760" w:hanging="360"/>
+      </w:pPr>
+    </w:lvl>
+    <w:lvl w:ilvl="8" w:tplc="0409001B" w:tentative="1">
+      <w:start w:val="1"/>
+      <w:numFmt w:val="lowerRoman"/>
+      <w:lvlText w:val="%9."/>
+      <w:lvlJc w:val="right"/>
+      <w:pPr>
+        <w:ind w:left="6480" w:hanging="180"/>
+      </w:pPr>
+    </w:lvl>
+  </w:abstractNum>
   <w:num w:numId="1">
     <w:abstractNumId w:val="2"/>
   </w:num>
@@ -1634,6 +1632,9 @@
   </w:num>
   <w:num w:numId="4">
     <w:abstractNumId w:val="0"/>
+  </w:num>
+  <w:num w:numId="5">
+    <w:abstractNumId w:val="4"/>
   </w:num>
 </w:numbering>
 </file>

</xml_diff>